<commit_message>
Actually committing readme change
</commit_message>
<xml_diff>
--- a/readMe.docx
+++ b/readMe.docx
@@ -5,7 +5,7 @@
     <w:p>
       <w:pPr>
         <w:rPr>
-          <w:rFonts w:ascii="Consolas" w:eastAsia="Times New Roman" w:hAnsi="Consolas" w:cs="Courier New"/>
+          <w:rFonts w:ascii="Consolas" w:hAnsi="Consolas" w:eastAsia="Times New Roman" w:cs="Courier New"/>
           <w:color w:val="1F2328"/>
           <w:sz w:val="21"/>
           <w:szCs w:val="21"/>
@@ -13,7 +13,7 @@
       </w:pPr>
       <w:r>
         <w:rPr>
-          <w:rFonts w:ascii="Consolas" w:eastAsia="Times New Roman" w:hAnsi="Consolas" w:cs="Courier New"/>
+          <w:rFonts w:ascii="Consolas" w:hAnsi="Consolas" w:eastAsia="Times New Roman" w:cs="Courier New"/>
           <w:color w:val="1F2328"/>
           <w:sz w:val="21"/>
           <w:szCs w:val="21"/>
@@ -24,7 +24,7 @@
     <w:p>
       <w:pPr>
         <w:rPr>
-          <w:rFonts w:ascii="Consolas" w:eastAsia="Times New Roman" w:hAnsi="Consolas" w:cs="Courier New"/>
+          <w:rFonts w:ascii="Consolas" w:hAnsi="Consolas" w:eastAsia="Times New Roman" w:cs="Courier New"/>
           <w:color w:val="1F2328"/>
           <w:sz w:val="21"/>
           <w:szCs w:val="21"/>
@@ -32,7 +32,7 @@
       </w:pPr>
       <w:r>
         <w:rPr>
-          <w:rFonts w:ascii="Consolas" w:eastAsia="Times New Roman" w:hAnsi="Consolas" w:cs="Courier New"/>
+          <w:rFonts w:ascii="Consolas" w:hAnsi="Consolas" w:eastAsia="Times New Roman" w:cs="Courier New"/>
           <w:color w:val="1F2328"/>
           <w:sz w:val="21"/>
           <w:szCs w:val="21"/>
@@ -43,7 +43,7 @@
     <w:p>
       <w:pPr>
         <w:rPr>
-          <w:rFonts w:ascii="Consolas" w:eastAsia="Times New Roman" w:hAnsi="Consolas" w:cs="Courier New"/>
+          <w:rFonts w:ascii="Consolas" w:hAnsi="Consolas" w:eastAsia="Times New Roman" w:cs="Courier New"/>
           <w:color w:val="1F2328"/>
           <w:sz w:val="21"/>
           <w:szCs w:val="21"/>
@@ -51,7 +51,7 @@
       </w:pPr>
       <w:r>
         <w:rPr>
-          <w:rFonts w:ascii="Consolas" w:eastAsia="Times New Roman" w:hAnsi="Consolas" w:cs="Courier New"/>
+          <w:rFonts w:ascii="Consolas" w:hAnsi="Consolas" w:eastAsia="Times New Roman" w:cs="Courier New"/>
           <w:color w:val="1F2328"/>
           <w:sz w:val="21"/>
           <w:szCs w:val="21"/>
@@ -62,7 +62,7 @@
     <w:p>
       <w:pPr>
         <w:rPr>
-          <w:rFonts w:ascii="Consolas" w:eastAsia="Times New Roman" w:hAnsi="Consolas" w:cs="Courier New"/>
+          <w:rFonts w:ascii="Consolas" w:hAnsi="Consolas" w:eastAsia="Times New Roman" w:cs="Courier New"/>
           <w:color w:val="1F2328"/>
           <w:sz w:val="21"/>
           <w:szCs w:val="21"/>
@@ -70,7 +70,7 @@
       </w:pPr>
       <w:r>
         <w:rPr>
-          <w:rFonts w:ascii="Consolas" w:eastAsia="Times New Roman" w:hAnsi="Consolas" w:cs="Courier New"/>
+          <w:rFonts w:ascii="Consolas" w:hAnsi="Consolas" w:eastAsia="Times New Roman" w:cs="Courier New"/>
           <w:color w:val="1F2328"/>
           <w:sz w:val="21"/>
           <w:szCs w:val="21"/>
@@ -81,7 +81,7 @@
     <w:p>
       <w:pPr>
         <w:rPr>
-          <w:rFonts w:ascii="Consolas" w:eastAsia="Times New Roman" w:hAnsi="Consolas" w:cs="Courier New"/>
+          <w:rFonts w:ascii="Consolas" w:hAnsi="Consolas" w:eastAsia="Times New Roman" w:cs="Courier New"/>
           <w:color w:val="1F2328"/>
           <w:sz w:val="21"/>
           <w:szCs w:val="21"/>
@@ -91,7 +91,7 @@
     <w:p>
       <w:pPr>
         <w:rPr>
-          <w:rFonts w:ascii="Consolas" w:eastAsia="Times New Roman" w:hAnsi="Consolas" w:cs="Courier New"/>
+          <w:rFonts w:ascii="Consolas" w:hAnsi="Consolas" w:eastAsia="Times New Roman" w:cs="Courier New"/>
           <w:color w:val="1F2328"/>
           <w:sz w:val="21"/>
           <w:szCs w:val="21"/>
@@ -99,16 +99,34 @@
       </w:pPr>
       <w:r>
         <w:rPr>
-          <w:rFonts w:ascii="Consolas" w:eastAsia="Times New Roman" w:hAnsi="Consolas" w:cs="Courier New"/>
-          <w:color w:val="1F2328"/>
-          <w:sz w:val="21"/>
-          <w:szCs w:val="21"/>
-        </w:rPr>
-        <w:t>Purpose is to setup GitHub repo and commit changes</w:t>
+          <w:rFonts w:ascii="Consolas" w:hAnsi="Consolas" w:eastAsia="Times New Roman" w:cs="Courier New"/>
+          <w:color w:val="1F2328"/>
+          <w:sz w:val="21"/>
+          <w:szCs w:val="21"/>
+        </w:rPr>
+        <w:t>Purpose is to setup GitHub repo</w:t>
+      </w:r>
+      <w:r>
+        <w:rPr>
+          <w:rFonts w:ascii="Consolas" w:hAnsi="Consolas" w:eastAsia="Times New Roman" w:cs="Courier New"/>
+          <w:color w:val="1F2328"/>
+          <w:sz w:val="21"/>
+          <w:szCs w:val="21"/>
+        </w:rPr>
+        <w:t>sitory</w:t>
+      </w:r>
+      <w:r>
+        <w:rPr>
+          <w:rFonts w:ascii="Consolas" w:hAnsi="Consolas" w:eastAsia="Times New Roman" w:cs="Courier New"/>
+          <w:color w:val="1F2328"/>
+          <w:sz w:val="21"/>
+          <w:szCs w:val="21"/>
+        </w:rPr>
+        <w:t xml:space="preserve"> and commit changes</w:t>
       </w:r>
     </w:p>
     <w:sectPr>
-      <w:pgSz w:w="12240" w:h="15840"/>
+      <w:pgSz w:w="12240" w:h="15840" w:orient="portrait"/>
       <w:pgMar w:top="1440" w:right="1440" w:bottom="1440" w:left="1440" w:header="720" w:footer="720" w:gutter="0"/>
       <w:cols w:space="720"/>
       <w:docGrid w:linePitch="360"/>
@@ -122,7 +140,7 @@
   <w:docDefaults>
     <w:rPrDefault>
       <w:rPr>
-        <w:rFonts w:asciiTheme="minorHAnsi" w:eastAsiaTheme="minorEastAsia" w:hAnsiTheme="minorHAnsi" w:cstheme="minorBidi"/>
+        <w:rFonts w:asciiTheme="minorHAnsi" w:hAnsiTheme="minorHAnsi" w:eastAsiaTheme="minorEastAsia" w:cstheme="minorBidi"/>
         <w:sz w:val="22"/>
         <w:szCs w:val="22"/>
         <w:lang w:val="en-US" w:eastAsia="zh-CN" w:bidi="ar-SA"/>
@@ -137,14 +155,14 @@
   <w:latentStyles w:defLockedState="0" w:defUIPriority="99" w:defSemiHidden="0" w:defUnhideWhenUsed="0" w:defQFormat="0" w:count="376">
     <w:lsdException w:name="Normal" w:uiPriority="0" w:qFormat="1"/>
     <w:lsdException w:name="heading 1" w:uiPriority="9" w:qFormat="1"/>
-    <w:lsdException w:name="heading 2" w:semiHidden="1" w:uiPriority="9" w:unhideWhenUsed="1" w:qFormat="1"/>
-    <w:lsdException w:name="heading 3" w:semiHidden="1" w:uiPriority="9" w:unhideWhenUsed="1" w:qFormat="1"/>
-    <w:lsdException w:name="heading 4" w:semiHidden="1" w:uiPriority="9" w:unhideWhenUsed="1" w:qFormat="1"/>
-    <w:lsdException w:name="heading 5" w:semiHidden="1" w:uiPriority="9" w:unhideWhenUsed="1" w:qFormat="1"/>
-    <w:lsdException w:name="heading 6" w:semiHidden="1" w:uiPriority="9" w:unhideWhenUsed="1" w:qFormat="1"/>
-    <w:lsdException w:name="heading 7" w:semiHidden="1" w:uiPriority="9" w:unhideWhenUsed="1" w:qFormat="1"/>
-    <w:lsdException w:name="heading 8" w:semiHidden="1" w:uiPriority="9" w:unhideWhenUsed="1" w:qFormat="1"/>
-    <w:lsdException w:name="heading 9" w:semiHidden="1" w:uiPriority="9" w:unhideWhenUsed="1" w:qFormat="1"/>
+    <w:lsdException w:name="heading 2" w:uiPriority="9" w:semiHidden="1" w:unhideWhenUsed="1" w:qFormat="1"/>
+    <w:lsdException w:name="heading 3" w:uiPriority="9" w:semiHidden="1" w:unhideWhenUsed="1" w:qFormat="1"/>
+    <w:lsdException w:name="heading 4" w:uiPriority="9" w:semiHidden="1" w:unhideWhenUsed="1" w:qFormat="1"/>
+    <w:lsdException w:name="heading 5" w:uiPriority="9" w:semiHidden="1" w:unhideWhenUsed="1" w:qFormat="1"/>
+    <w:lsdException w:name="heading 6" w:uiPriority="9" w:semiHidden="1" w:unhideWhenUsed="1" w:qFormat="1"/>
+    <w:lsdException w:name="heading 7" w:uiPriority="9" w:semiHidden="1" w:unhideWhenUsed="1" w:qFormat="1"/>
+    <w:lsdException w:name="heading 8" w:uiPriority="9" w:semiHidden="1" w:unhideWhenUsed="1" w:qFormat="1"/>
+    <w:lsdException w:name="heading 9" w:uiPriority="9" w:semiHidden="1" w:unhideWhenUsed="1" w:qFormat="1"/>
     <w:lsdException w:name="index 1" w:semiHidden="1" w:unhideWhenUsed="1"/>
     <w:lsdException w:name="index 2" w:semiHidden="1" w:unhideWhenUsed="1"/>
     <w:lsdException w:name="index 3" w:semiHidden="1" w:unhideWhenUsed="1"/>
@@ -154,22 +172,22 @@
     <w:lsdException w:name="index 7" w:semiHidden="1" w:unhideWhenUsed="1"/>
     <w:lsdException w:name="index 8" w:semiHidden="1" w:unhideWhenUsed="1"/>
     <w:lsdException w:name="index 9" w:semiHidden="1" w:unhideWhenUsed="1"/>
-    <w:lsdException w:name="toc 1" w:semiHidden="1" w:uiPriority="39" w:unhideWhenUsed="1"/>
-    <w:lsdException w:name="toc 2" w:semiHidden="1" w:uiPriority="39" w:unhideWhenUsed="1"/>
-    <w:lsdException w:name="toc 3" w:semiHidden="1" w:uiPriority="39" w:unhideWhenUsed="1"/>
-    <w:lsdException w:name="toc 4" w:semiHidden="1" w:uiPriority="39" w:unhideWhenUsed="1"/>
-    <w:lsdException w:name="toc 5" w:semiHidden="1" w:uiPriority="39" w:unhideWhenUsed="1"/>
-    <w:lsdException w:name="toc 6" w:semiHidden="1" w:uiPriority="39" w:unhideWhenUsed="1"/>
-    <w:lsdException w:name="toc 7" w:semiHidden="1" w:uiPriority="39" w:unhideWhenUsed="1"/>
-    <w:lsdException w:name="toc 8" w:semiHidden="1" w:uiPriority="39" w:unhideWhenUsed="1"/>
-    <w:lsdException w:name="toc 9" w:semiHidden="1" w:uiPriority="39" w:unhideWhenUsed="1"/>
+    <w:lsdException w:name="toc 1" w:uiPriority="39" w:semiHidden="1" w:unhideWhenUsed="1"/>
+    <w:lsdException w:name="toc 2" w:uiPriority="39" w:semiHidden="1" w:unhideWhenUsed="1"/>
+    <w:lsdException w:name="toc 3" w:uiPriority="39" w:semiHidden="1" w:unhideWhenUsed="1"/>
+    <w:lsdException w:name="toc 4" w:uiPriority="39" w:semiHidden="1" w:unhideWhenUsed="1"/>
+    <w:lsdException w:name="toc 5" w:uiPriority="39" w:semiHidden="1" w:unhideWhenUsed="1"/>
+    <w:lsdException w:name="toc 6" w:uiPriority="39" w:semiHidden="1" w:unhideWhenUsed="1"/>
+    <w:lsdException w:name="toc 7" w:uiPriority="39" w:semiHidden="1" w:unhideWhenUsed="1"/>
+    <w:lsdException w:name="toc 8" w:uiPriority="39" w:semiHidden="1" w:unhideWhenUsed="1"/>
+    <w:lsdException w:name="toc 9" w:uiPriority="39" w:semiHidden="1" w:unhideWhenUsed="1"/>
     <w:lsdException w:name="Normal Indent" w:semiHidden="1" w:unhideWhenUsed="1"/>
     <w:lsdException w:name="footnote text" w:semiHidden="1" w:unhideWhenUsed="1"/>
     <w:lsdException w:name="annotation text" w:semiHidden="1" w:unhideWhenUsed="1"/>
     <w:lsdException w:name="header" w:semiHidden="1" w:unhideWhenUsed="1"/>
     <w:lsdException w:name="footer" w:semiHidden="1" w:unhideWhenUsed="1"/>
     <w:lsdException w:name="index heading" w:semiHidden="1" w:unhideWhenUsed="1"/>
-    <w:lsdException w:name="caption" w:semiHidden="1" w:uiPriority="35" w:unhideWhenUsed="1" w:qFormat="1"/>
+    <w:lsdException w:name="caption" w:uiPriority="35" w:semiHidden="1" w:unhideWhenUsed="1" w:qFormat="1"/>
     <w:lsdException w:name="table of figures" w:semiHidden="1" w:unhideWhenUsed="1"/>
     <w:lsdException w:name="envelope address" w:semiHidden="1" w:unhideWhenUsed="1"/>
     <w:lsdException w:name="envelope return" w:semiHidden="1" w:unhideWhenUsed="1"/>
@@ -200,7 +218,7 @@
     <w:lsdException w:name="Title" w:uiPriority="10" w:qFormat="1"/>
     <w:lsdException w:name="Closing" w:semiHidden="1" w:unhideWhenUsed="1"/>
     <w:lsdException w:name="Signature" w:semiHidden="1" w:unhideWhenUsed="1"/>
-    <w:lsdException w:name="Default Paragraph Font" w:semiHidden="1" w:uiPriority="1" w:unhideWhenUsed="1"/>
+    <w:lsdException w:name="Default Paragraph Font" w:uiPriority="1" w:semiHidden="1" w:unhideWhenUsed="1"/>
     <w:lsdException w:name="Body Text" w:semiHidden="1" w:unhideWhenUsed="1"/>
     <w:lsdException w:name="Body Text Indent" w:semiHidden="1" w:unhideWhenUsed="1"/>
     <w:lsdException w:name="List Continue" w:semiHidden="1" w:unhideWhenUsed="1"/>
@@ -400,8 +418,8 @@
     <w:lsdException w:name="Subtle Reference" w:uiPriority="31" w:qFormat="1"/>
     <w:lsdException w:name="Intense Reference" w:uiPriority="32" w:qFormat="1"/>
     <w:lsdException w:name="Book Title" w:uiPriority="33" w:qFormat="1"/>
-    <w:lsdException w:name="Bibliography" w:semiHidden="1" w:uiPriority="37" w:unhideWhenUsed="1"/>
-    <w:lsdException w:name="TOC Heading" w:semiHidden="1" w:uiPriority="39" w:unhideWhenUsed="1" w:qFormat="1"/>
+    <w:lsdException w:name="Bibliography" w:uiPriority="37" w:semiHidden="1" w:unhideWhenUsed="1"/>
+    <w:lsdException w:name="TOC Heading" w:uiPriority="39" w:semiHidden="1" w:unhideWhenUsed="1" w:qFormat="1"/>
     <w:lsdException w:name="Plain Table 1" w:uiPriority="41"/>
     <w:lsdException w:name="Plain Table 2" w:uiPriority="42"/>
     <w:lsdException w:name="Plain Table 3" w:uiPriority="43"/>
@@ -512,17 +530,17 @@
     <w:lsdException w:name="Unresolved Mention" w:semiHidden="1" w:unhideWhenUsed="1"/>
     <w:lsdException w:name="Smart Link" w:semiHidden="1" w:unhideWhenUsed="1"/>
   </w:latentStyles>
-  <w:style w:type="paragraph" w:default="1" w:styleId="Normal">
+  <w:style w:type="paragraph" w:styleId="Normal" w:default="1">
     <w:name w:val="Normal"/>
     <w:qFormat/>
   </w:style>
-  <w:style w:type="character" w:default="1" w:styleId="DefaultParagraphFont">
+  <w:style w:type="character" w:styleId="DefaultParagraphFont" w:default="1">
     <w:name w:val="Default Paragraph Font"/>
     <w:uiPriority w:val="1"/>
     <w:semiHidden/>
     <w:unhideWhenUsed/>
   </w:style>
-  <w:style w:type="table" w:default="1" w:styleId="TableNormal">
+  <w:style w:type="table" w:styleId="TableNormal" w:default="1">
     <w:name w:val="Normal Table"/>
     <w:uiPriority w:val="99"/>
     <w:semiHidden/>
@@ -537,7 +555,7 @@
       </w:tblCellMar>
     </w:tblPr>
   </w:style>
-  <w:style w:type="numbering" w:default="1" w:styleId="NoList">
+  <w:style w:type="numbering" w:styleId="NoList" w:default="1">
     <w:name w:val="No List"/>
     <w:uiPriority w:val="99"/>
     <w:semiHidden/>
@@ -573,12 +591,12 @@
       <w:spacing w:after="0" w:line="240" w:lineRule="auto"/>
     </w:pPr>
     <w:rPr>
-      <w:rFonts w:ascii="Courier New" w:eastAsia="Times New Roman" w:hAnsi="Courier New" w:cs="Courier New"/>
+      <w:rFonts w:ascii="Courier New" w:hAnsi="Courier New" w:eastAsia="Times New Roman" w:cs="Courier New"/>
       <w:sz w:val="20"/>
       <w:szCs w:val="20"/>
     </w:rPr>
   </w:style>
-  <w:style w:type="character" w:customStyle="1" w:styleId="HTMLPreformattedChar">
+  <w:style w:type="character" w:styleId="HTMLPreformattedChar" w:customStyle="1">
     <w:name w:val="HTML Preformatted Char"/>
     <w:basedOn w:val="DefaultParagraphFont"/>
     <w:link w:val="HTMLPreformatted"/>
@@ -586,12 +604,12 @@
     <w:semiHidden/>
     <w:rsid w:val="00815C82"/>
     <w:rPr>
-      <w:rFonts w:ascii="Courier New" w:eastAsia="Times New Roman" w:hAnsi="Courier New" w:cs="Courier New"/>
+      <w:rFonts w:ascii="Courier New" w:hAnsi="Courier New" w:eastAsia="Times New Roman" w:cs="Courier New"/>
       <w:sz w:val="20"/>
       <w:szCs w:val="20"/>
     </w:rPr>
   </w:style>
-  <w:style w:type="character" w:customStyle="1" w:styleId="user-select-contain">
+  <w:style w:type="character" w:styleId="user-select-contain" w:customStyle="1">
     <w:name w:val="user-select-contain"/>
     <w:basedOn w:val="DefaultParagraphFont"/>
     <w:rsid w:val="00815C82"/>

</xml_diff>

<commit_message>
First Commit - SDS Test Plan
</commit_message>
<xml_diff>
--- a/readMe.docx
+++ b/readMe.docx
@@ -5,7 +5,7 @@
     <w:p>
       <w:pPr>
         <w:rPr>
-          <w:rFonts w:ascii="Consolas" w:hAnsi="Consolas" w:eastAsia="Times New Roman" w:cs="Courier New"/>
+          <w:rFonts w:ascii="Consolas" w:eastAsia="Times New Roman" w:hAnsi="Consolas" w:cs="Courier New"/>
           <w:color w:val="1F2328"/>
           <w:sz w:val="21"/>
           <w:szCs w:val="21"/>
@@ -13,7 +13,7 @@
       </w:pPr>
       <w:r>
         <w:rPr>
-          <w:rFonts w:ascii="Consolas" w:hAnsi="Consolas" w:eastAsia="Times New Roman" w:cs="Courier New"/>
+          <w:rFonts w:ascii="Consolas" w:eastAsia="Times New Roman" w:hAnsi="Consolas" w:cs="Courier New"/>
           <w:color w:val="1F2328"/>
           <w:sz w:val="21"/>
           <w:szCs w:val="21"/>
@@ -24,7 +24,7 @@
     <w:p>
       <w:pPr>
         <w:rPr>
-          <w:rFonts w:ascii="Consolas" w:hAnsi="Consolas" w:eastAsia="Times New Roman" w:cs="Courier New"/>
+          <w:rFonts w:ascii="Consolas" w:eastAsia="Times New Roman" w:hAnsi="Consolas" w:cs="Courier New"/>
           <w:color w:val="1F2328"/>
           <w:sz w:val="21"/>
           <w:szCs w:val="21"/>
@@ -32,7 +32,7 @@
       </w:pPr>
       <w:r>
         <w:rPr>
-          <w:rFonts w:ascii="Consolas" w:hAnsi="Consolas" w:eastAsia="Times New Roman" w:cs="Courier New"/>
+          <w:rFonts w:ascii="Consolas" w:eastAsia="Times New Roman" w:hAnsi="Consolas" w:cs="Courier New"/>
           <w:color w:val="1F2328"/>
           <w:sz w:val="21"/>
           <w:szCs w:val="21"/>
@@ -43,7 +43,7 @@
     <w:p>
       <w:pPr>
         <w:rPr>
-          <w:rFonts w:ascii="Consolas" w:hAnsi="Consolas" w:eastAsia="Times New Roman" w:cs="Courier New"/>
+          <w:rFonts w:ascii="Consolas" w:eastAsia="Times New Roman" w:hAnsi="Consolas" w:cs="Courier New"/>
           <w:color w:val="1F2328"/>
           <w:sz w:val="21"/>
           <w:szCs w:val="21"/>
@@ -51,7 +51,7 @@
       </w:pPr>
       <w:r>
         <w:rPr>
-          <w:rFonts w:ascii="Consolas" w:hAnsi="Consolas" w:eastAsia="Times New Roman" w:cs="Courier New"/>
+          <w:rFonts w:ascii="Consolas" w:eastAsia="Times New Roman" w:hAnsi="Consolas" w:cs="Courier New"/>
           <w:color w:val="1F2328"/>
           <w:sz w:val="21"/>
           <w:szCs w:val="21"/>
@@ -62,7 +62,7 @@
     <w:p>
       <w:pPr>
         <w:rPr>
-          <w:rFonts w:ascii="Consolas" w:hAnsi="Consolas" w:eastAsia="Times New Roman" w:cs="Courier New"/>
+          <w:rFonts w:ascii="Consolas" w:eastAsia="Times New Roman" w:hAnsi="Consolas" w:cs="Courier New"/>
           <w:color w:val="1F2328"/>
           <w:sz w:val="21"/>
           <w:szCs w:val="21"/>
@@ -70,7 +70,7 @@
       </w:pPr>
       <w:r>
         <w:rPr>
-          <w:rFonts w:ascii="Consolas" w:hAnsi="Consolas" w:eastAsia="Times New Roman" w:cs="Courier New"/>
+          <w:rFonts w:ascii="Consolas" w:eastAsia="Times New Roman" w:hAnsi="Consolas" w:cs="Courier New"/>
           <w:color w:val="1F2328"/>
           <w:sz w:val="21"/>
           <w:szCs w:val="21"/>
@@ -81,7 +81,7 @@
     <w:p>
       <w:pPr>
         <w:rPr>
-          <w:rFonts w:ascii="Consolas" w:hAnsi="Consolas" w:eastAsia="Times New Roman" w:cs="Courier New"/>
+          <w:rFonts w:ascii="Consolas" w:eastAsia="Times New Roman" w:hAnsi="Consolas" w:cs="Courier New"/>
           <w:color w:val="1F2328"/>
           <w:sz w:val="21"/>
           <w:szCs w:val="21"/>
@@ -91,7 +91,7 @@
     <w:p>
       <w:pPr>
         <w:rPr>
-          <w:rFonts w:ascii="Consolas" w:hAnsi="Consolas" w:eastAsia="Times New Roman" w:cs="Courier New"/>
+          <w:rFonts w:ascii="Consolas" w:eastAsia="Times New Roman" w:hAnsi="Consolas" w:cs="Courier New"/>
           <w:color w:val="1F2328"/>
           <w:sz w:val="21"/>
           <w:szCs w:val="21"/>
@@ -99,7 +99,7 @@
       </w:pPr>
       <w:r>
         <w:rPr>
-          <w:rFonts w:ascii="Consolas" w:hAnsi="Consolas" w:eastAsia="Times New Roman" w:cs="Courier New"/>
+          <w:rFonts w:ascii="Consolas" w:eastAsia="Times New Roman" w:hAnsi="Consolas" w:cs="Courier New"/>
           <w:color w:val="1F2328"/>
           <w:sz w:val="21"/>
           <w:szCs w:val="21"/>
@@ -108,7 +108,7 @@
       </w:r>
       <w:r>
         <w:rPr>
-          <w:rFonts w:ascii="Consolas" w:hAnsi="Consolas" w:eastAsia="Times New Roman" w:cs="Courier New"/>
+          <w:rFonts w:ascii="Consolas" w:eastAsia="Times New Roman" w:hAnsi="Consolas" w:cs="Courier New"/>
           <w:color w:val="1F2328"/>
           <w:sz w:val="21"/>
           <w:szCs w:val="21"/>
@@ -117,16 +117,112 @@
       </w:r>
       <w:r>
         <w:rPr>
-          <w:rFonts w:ascii="Consolas" w:hAnsi="Consolas" w:eastAsia="Times New Roman" w:cs="Courier New"/>
+          <w:rFonts w:ascii="Consolas" w:eastAsia="Times New Roman" w:hAnsi="Consolas" w:cs="Courier New"/>
           <w:color w:val="1F2328"/>
           <w:sz w:val="21"/>
           <w:szCs w:val="21"/>
         </w:rPr>
         <w:t xml:space="preserve"> and commit changes</w:t>
       </w:r>
+    </w:p>
+    <w:p>
+      <w:pPr>
+        <w:rPr>
+          <w:rFonts w:ascii="Consolas" w:eastAsia="Times New Roman" w:hAnsi="Consolas" w:cs="Courier New"/>
+          <w:color w:val="1F2328"/>
+          <w:sz w:val="21"/>
+          <w:szCs w:val="21"/>
+        </w:rPr>
+      </w:pPr>
+    </w:p>
+    <w:p>
+      <w:pPr>
+        <w:rPr>
+          <w:rFonts w:ascii="Consolas" w:eastAsia="Times New Roman" w:hAnsi="Consolas" w:cs="Courier New"/>
+          <w:color w:val="1F2328"/>
+          <w:sz w:val="21"/>
+          <w:szCs w:val="21"/>
+        </w:rPr>
+      </w:pPr>
+      <w:r>
+        <w:rPr>
+          <w:rFonts w:ascii="Consolas" w:eastAsia="Times New Roman" w:hAnsi="Consolas" w:cs="Courier New"/>
+          <w:color w:val="1F2328"/>
+          <w:sz w:val="21"/>
+          <w:szCs w:val="21"/>
+        </w:rPr>
+        <w:t>4</w:t>
+      </w:r>
+      <w:r>
+        <w:rPr>
+          <w:rFonts w:ascii="Consolas" w:eastAsia="Times New Roman" w:hAnsi="Consolas" w:cs="Courier New"/>
+          <w:color w:val="1F2328"/>
+          <w:sz w:val="21"/>
+          <w:szCs w:val="21"/>
+          <w:vertAlign w:val="superscript"/>
+        </w:rPr>
+        <w:t>th</w:t>
+      </w:r>
+      <w:r>
+        <w:rPr>
+          <w:rFonts w:ascii="Consolas" w:eastAsia="Times New Roman" w:hAnsi="Consolas" w:cs="Courier New"/>
+          <w:color w:val="1F2328"/>
+          <w:sz w:val="21"/>
+          <w:szCs w:val="21"/>
+        </w:rPr>
+        <w:t>, 5</w:t>
+      </w:r>
+      <w:r>
+        <w:rPr>
+          <w:rFonts w:ascii="Consolas" w:eastAsia="Times New Roman" w:hAnsi="Consolas" w:cs="Courier New"/>
+          <w:color w:val="1F2328"/>
+          <w:sz w:val="21"/>
+          <w:szCs w:val="21"/>
+          <w:vertAlign w:val="superscript"/>
+        </w:rPr>
+        <w:t>th</w:t>
+      </w:r>
+      <w:r>
+        <w:rPr>
+          <w:rFonts w:ascii="Consolas" w:eastAsia="Times New Roman" w:hAnsi="Consolas" w:cs="Courier New"/>
+          <w:color w:val="1F2328"/>
+          <w:sz w:val="21"/>
+          <w:szCs w:val="21"/>
+        </w:rPr>
+        <w:t xml:space="preserve"> 6</w:t>
+      </w:r>
+      <w:r>
+        <w:rPr>
+          <w:rFonts w:ascii="Consolas" w:eastAsia="Times New Roman" w:hAnsi="Consolas" w:cs="Courier New"/>
+          <w:color w:val="1F2328"/>
+          <w:sz w:val="21"/>
+          <w:szCs w:val="21"/>
+          <w:vertAlign w:val="superscript"/>
+        </w:rPr>
+        <w:t>th</w:t>
+      </w:r>
+      <w:r>
+        <w:rPr>
+          <w:rFonts w:ascii="Consolas" w:eastAsia="Times New Roman" w:hAnsi="Consolas" w:cs="Courier New"/>
+          <w:color w:val="1F2328"/>
+          <w:sz w:val="21"/>
+          <w:szCs w:val="21"/>
+        </w:rPr>
+        <w:t xml:space="preserve"> commit</w:t>
+      </w:r>
+    </w:p>
+    <w:p>
+      <w:pPr>
+        <w:rPr>
+          <w:rFonts w:ascii="Consolas" w:eastAsia="Times New Roman" w:hAnsi="Consolas" w:cs="Courier New"/>
+          <w:color w:val="1F2328"/>
+          <w:sz w:val="21"/>
+          <w:szCs w:val="21"/>
+        </w:rPr>
+      </w:pPr>
     </w:p>
     <w:sectPr>
-      <w:pgSz w:w="12240" w:h="15840" w:orient="portrait"/>
+      <w:pgSz w:w="12240" w:h="15840"/>
       <w:pgMar w:top="1440" w:right="1440" w:bottom="1440" w:left="1440" w:header="720" w:footer="720" w:gutter="0"/>
       <w:cols w:space="720"/>
       <w:docGrid w:linePitch="360"/>
@@ -140,7 +236,7 @@
   <w:docDefaults>
     <w:rPrDefault>
       <w:rPr>
-        <w:rFonts w:asciiTheme="minorHAnsi" w:hAnsiTheme="minorHAnsi" w:eastAsiaTheme="minorEastAsia" w:cstheme="minorBidi"/>
+        <w:rFonts w:asciiTheme="minorHAnsi" w:eastAsiaTheme="minorEastAsia" w:hAnsiTheme="minorHAnsi" w:cstheme="minorBidi"/>
         <w:sz w:val="22"/>
         <w:szCs w:val="22"/>
         <w:lang w:val="en-US" w:eastAsia="zh-CN" w:bidi="ar-SA"/>
@@ -155,14 +251,14 @@
   <w:latentStyles w:defLockedState="0" w:defUIPriority="99" w:defSemiHidden="0" w:defUnhideWhenUsed="0" w:defQFormat="0" w:count="376">
     <w:lsdException w:name="Normal" w:uiPriority="0" w:qFormat="1"/>
     <w:lsdException w:name="heading 1" w:uiPriority="9" w:qFormat="1"/>
-    <w:lsdException w:name="heading 2" w:uiPriority="9" w:semiHidden="1" w:unhideWhenUsed="1" w:qFormat="1"/>
-    <w:lsdException w:name="heading 3" w:uiPriority="9" w:semiHidden="1" w:unhideWhenUsed="1" w:qFormat="1"/>
-    <w:lsdException w:name="heading 4" w:uiPriority="9" w:semiHidden="1" w:unhideWhenUsed="1" w:qFormat="1"/>
-    <w:lsdException w:name="heading 5" w:uiPriority="9" w:semiHidden="1" w:unhideWhenUsed="1" w:qFormat="1"/>
-    <w:lsdException w:name="heading 6" w:uiPriority="9" w:semiHidden="1" w:unhideWhenUsed="1" w:qFormat="1"/>
-    <w:lsdException w:name="heading 7" w:uiPriority="9" w:semiHidden="1" w:unhideWhenUsed="1" w:qFormat="1"/>
-    <w:lsdException w:name="heading 8" w:uiPriority="9" w:semiHidden="1" w:unhideWhenUsed="1" w:qFormat="1"/>
-    <w:lsdException w:name="heading 9" w:uiPriority="9" w:semiHidden="1" w:unhideWhenUsed="1" w:qFormat="1"/>
+    <w:lsdException w:name="heading 2" w:semiHidden="1" w:uiPriority="9" w:unhideWhenUsed="1" w:qFormat="1"/>
+    <w:lsdException w:name="heading 3" w:semiHidden="1" w:uiPriority="9" w:unhideWhenUsed="1" w:qFormat="1"/>
+    <w:lsdException w:name="heading 4" w:semiHidden="1" w:uiPriority="9" w:unhideWhenUsed="1" w:qFormat="1"/>
+    <w:lsdException w:name="heading 5" w:semiHidden="1" w:uiPriority="9" w:unhideWhenUsed="1" w:qFormat="1"/>
+    <w:lsdException w:name="heading 6" w:semiHidden="1" w:uiPriority="9" w:unhideWhenUsed="1" w:qFormat="1"/>
+    <w:lsdException w:name="heading 7" w:semiHidden="1" w:uiPriority="9" w:unhideWhenUsed="1" w:qFormat="1"/>
+    <w:lsdException w:name="heading 8" w:semiHidden="1" w:uiPriority="9" w:unhideWhenUsed="1" w:qFormat="1"/>
+    <w:lsdException w:name="heading 9" w:semiHidden="1" w:uiPriority="9" w:unhideWhenUsed="1" w:qFormat="1"/>
     <w:lsdException w:name="index 1" w:semiHidden="1" w:unhideWhenUsed="1"/>
     <w:lsdException w:name="index 2" w:semiHidden="1" w:unhideWhenUsed="1"/>
     <w:lsdException w:name="index 3" w:semiHidden="1" w:unhideWhenUsed="1"/>
@@ -172,22 +268,22 @@
     <w:lsdException w:name="index 7" w:semiHidden="1" w:unhideWhenUsed="1"/>
     <w:lsdException w:name="index 8" w:semiHidden="1" w:unhideWhenUsed="1"/>
     <w:lsdException w:name="index 9" w:semiHidden="1" w:unhideWhenUsed="1"/>
-    <w:lsdException w:name="toc 1" w:uiPriority="39" w:semiHidden="1" w:unhideWhenUsed="1"/>
-    <w:lsdException w:name="toc 2" w:uiPriority="39" w:semiHidden="1" w:unhideWhenUsed="1"/>
-    <w:lsdException w:name="toc 3" w:uiPriority="39" w:semiHidden="1" w:unhideWhenUsed="1"/>
-    <w:lsdException w:name="toc 4" w:uiPriority="39" w:semiHidden="1" w:unhideWhenUsed="1"/>
-    <w:lsdException w:name="toc 5" w:uiPriority="39" w:semiHidden="1" w:unhideWhenUsed="1"/>
-    <w:lsdException w:name="toc 6" w:uiPriority="39" w:semiHidden="1" w:unhideWhenUsed="1"/>
-    <w:lsdException w:name="toc 7" w:uiPriority="39" w:semiHidden="1" w:unhideWhenUsed="1"/>
-    <w:lsdException w:name="toc 8" w:uiPriority="39" w:semiHidden="1" w:unhideWhenUsed="1"/>
-    <w:lsdException w:name="toc 9" w:uiPriority="39" w:semiHidden="1" w:unhideWhenUsed="1"/>
+    <w:lsdException w:name="toc 1" w:semiHidden="1" w:uiPriority="39" w:unhideWhenUsed="1"/>
+    <w:lsdException w:name="toc 2" w:semiHidden="1" w:uiPriority="39" w:unhideWhenUsed="1"/>
+    <w:lsdException w:name="toc 3" w:semiHidden="1" w:uiPriority="39" w:unhideWhenUsed="1"/>
+    <w:lsdException w:name="toc 4" w:semiHidden="1" w:uiPriority="39" w:unhideWhenUsed="1"/>
+    <w:lsdException w:name="toc 5" w:semiHidden="1" w:uiPriority="39" w:unhideWhenUsed="1"/>
+    <w:lsdException w:name="toc 6" w:semiHidden="1" w:uiPriority="39" w:unhideWhenUsed="1"/>
+    <w:lsdException w:name="toc 7" w:semiHidden="1" w:uiPriority="39" w:unhideWhenUsed="1"/>
+    <w:lsdException w:name="toc 8" w:semiHidden="1" w:uiPriority="39" w:unhideWhenUsed="1"/>
+    <w:lsdException w:name="toc 9" w:semiHidden="1" w:uiPriority="39" w:unhideWhenUsed="1"/>
     <w:lsdException w:name="Normal Indent" w:semiHidden="1" w:unhideWhenUsed="1"/>
     <w:lsdException w:name="footnote text" w:semiHidden="1" w:unhideWhenUsed="1"/>
     <w:lsdException w:name="annotation text" w:semiHidden="1" w:unhideWhenUsed="1"/>
     <w:lsdException w:name="header" w:semiHidden="1" w:unhideWhenUsed="1"/>
     <w:lsdException w:name="footer" w:semiHidden="1" w:unhideWhenUsed="1"/>
     <w:lsdException w:name="index heading" w:semiHidden="1" w:unhideWhenUsed="1"/>
-    <w:lsdException w:name="caption" w:uiPriority="35" w:semiHidden="1" w:unhideWhenUsed="1" w:qFormat="1"/>
+    <w:lsdException w:name="caption" w:semiHidden="1" w:uiPriority="35" w:unhideWhenUsed="1" w:qFormat="1"/>
     <w:lsdException w:name="table of figures" w:semiHidden="1" w:unhideWhenUsed="1"/>
     <w:lsdException w:name="envelope address" w:semiHidden="1" w:unhideWhenUsed="1"/>
     <w:lsdException w:name="envelope return" w:semiHidden="1" w:unhideWhenUsed="1"/>
@@ -218,7 +314,7 @@
     <w:lsdException w:name="Title" w:uiPriority="10" w:qFormat="1"/>
     <w:lsdException w:name="Closing" w:semiHidden="1" w:unhideWhenUsed="1"/>
     <w:lsdException w:name="Signature" w:semiHidden="1" w:unhideWhenUsed="1"/>
-    <w:lsdException w:name="Default Paragraph Font" w:uiPriority="1" w:semiHidden="1" w:unhideWhenUsed="1"/>
+    <w:lsdException w:name="Default Paragraph Font" w:semiHidden="1" w:uiPriority="1" w:unhideWhenUsed="1"/>
     <w:lsdException w:name="Body Text" w:semiHidden="1" w:unhideWhenUsed="1"/>
     <w:lsdException w:name="Body Text Indent" w:semiHidden="1" w:unhideWhenUsed="1"/>
     <w:lsdException w:name="List Continue" w:semiHidden="1" w:unhideWhenUsed="1"/>
@@ -418,8 +514,8 @@
     <w:lsdException w:name="Subtle Reference" w:uiPriority="31" w:qFormat="1"/>
     <w:lsdException w:name="Intense Reference" w:uiPriority="32" w:qFormat="1"/>
     <w:lsdException w:name="Book Title" w:uiPriority="33" w:qFormat="1"/>
-    <w:lsdException w:name="Bibliography" w:uiPriority="37" w:semiHidden="1" w:unhideWhenUsed="1"/>
-    <w:lsdException w:name="TOC Heading" w:uiPriority="39" w:semiHidden="1" w:unhideWhenUsed="1" w:qFormat="1"/>
+    <w:lsdException w:name="Bibliography" w:semiHidden="1" w:uiPriority="37" w:unhideWhenUsed="1"/>
+    <w:lsdException w:name="TOC Heading" w:semiHidden="1" w:uiPriority="39" w:unhideWhenUsed="1" w:qFormat="1"/>
     <w:lsdException w:name="Plain Table 1" w:uiPriority="41"/>
     <w:lsdException w:name="Plain Table 2" w:uiPriority="42"/>
     <w:lsdException w:name="Plain Table 3" w:uiPriority="43"/>
@@ -530,17 +626,17 @@
     <w:lsdException w:name="Unresolved Mention" w:semiHidden="1" w:unhideWhenUsed="1"/>
     <w:lsdException w:name="Smart Link" w:semiHidden="1" w:unhideWhenUsed="1"/>
   </w:latentStyles>
-  <w:style w:type="paragraph" w:styleId="Normal" w:default="1">
+  <w:style w:type="paragraph" w:default="1" w:styleId="Normal">
     <w:name w:val="Normal"/>
     <w:qFormat/>
   </w:style>
-  <w:style w:type="character" w:styleId="DefaultParagraphFont" w:default="1">
+  <w:style w:type="character" w:default="1" w:styleId="DefaultParagraphFont">
     <w:name w:val="Default Paragraph Font"/>
     <w:uiPriority w:val="1"/>
     <w:semiHidden/>
     <w:unhideWhenUsed/>
   </w:style>
-  <w:style w:type="table" w:styleId="TableNormal" w:default="1">
+  <w:style w:type="table" w:default="1" w:styleId="TableNormal">
     <w:name w:val="Normal Table"/>
     <w:uiPriority w:val="99"/>
     <w:semiHidden/>
@@ -555,7 +651,7 @@
       </w:tblCellMar>
     </w:tblPr>
   </w:style>
-  <w:style w:type="numbering" w:styleId="NoList" w:default="1">
+  <w:style w:type="numbering" w:default="1" w:styleId="NoList">
     <w:name w:val="No List"/>
     <w:uiPriority w:val="99"/>
     <w:semiHidden/>
@@ -591,12 +687,12 @@
       <w:spacing w:after="0" w:line="240" w:lineRule="auto"/>
     </w:pPr>
     <w:rPr>
-      <w:rFonts w:ascii="Courier New" w:hAnsi="Courier New" w:eastAsia="Times New Roman" w:cs="Courier New"/>
+      <w:rFonts w:ascii="Courier New" w:eastAsia="Times New Roman" w:hAnsi="Courier New" w:cs="Courier New"/>
       <w:sz w:val="20"/>
       <w:szCs w:val="20"/>
     </w:rPr>
   </w:style>
-  <w:style w:type="character" w:styleId="HTMLPreformattedChar" w:customStyle="1">
+  <w:style w:type="character" w:customStyle="1" w:styleId="HTMLPreformattedChar">
     <w:name w:val="HTML Preformatted Char"/>
     <w:basedOn w:val="DefaultParagraphFont"/>
     <w:link w:val="HTMLPreformatted"/>
@@ -604,12 +700,12 @@
     <w:semiHidden/>
     <w:rsid w:val="00815C82"/>
     <w:rPr>
-      <w:rFonts w:ascii="Courier New" w:hAnsi="Courier New" w:eastAsia="Times New Roman" w:cs="Courier New"/>
+      <w:rFonts w:ascii="Courier New" w:eastAsia="Times New Roman" w:hAnsi="Courier New" w:cs="Courier New"/>
       <w:sz w:val="20"/>
       <w:szCs w:val="20"/>
     </w:rPr>
   </w:style>
-  <w:style w:type="character" w:styleId="user-select-contain" w:customStyle="1">
+  <w:style w:type="character" w:customStyle="1" w:styleId="user-select-contain">
     <w:name w:val="user-select-contain"/>
     <w:basedOn w:val="DefaultParagraphFont"/>
     <w:rsid w:val="00815C82"/>

</xml_diff>

<commit_message>
part2 test plan commit (Raymond Abayon)
</commit_message>
<xml_diff>
--- a/readMe.docx
+++ b/readMe.docx
@@ -5,15 +5,15 @@
     <w:p>
       <w:pPr>
         <w:rPr>
-          <w:rFonts w:ascii="Consolas" w:eastAsia="Times New Roman" w:hAnsi="Consolas" w:cs="Courier New"/>
-          <w:color w:val="1F2328"/>
-          <w:sz w:val="21"/>
-          <w:szCs w:val="21"/>
-        </w:rPr>
-      </w:pPr>
-      <w:r>
-        <w:rPr>
-          <w:rFonts w:ascii="Consolas" w:eastAsia="Times New Roman" w:hAnsi="Consolas" w:cs="Courier New"/>
+          <w:rFonts w:ascii="Consolas" w:hAnsi="Consolas" w:eastAsia="Times New Roman" w:cs="Courier New"/>
+          <w:color w:val="1F2328"/>
+          <w:sz w:val="21"/>
+          <w:szCs w:val="21"/>
+        </w:rPr>
+      </w:pPr>
+      <w:r>
+        <w:rPr>
+          <w:rFonts w:ascii="Consolas" w:hAnsi="Consolas" w:eastAsia="Times New Roman" w:cs="Courier New"/>
           <w:color w:val="1F2328"/>
           <w:sz w:val="21"/>
           <w:szCs w:val="21"/>
@@ -24,15 +24,15 @@
     <w:p>
       <w:pPr>
         <w:rPr>
-          <w:rFonts w:ascii="Consolas" w:eastAsia="Times New Roman" w:hAnsi="Consolas" w:cs="Courier New"/>
-          <w:color w:val="1F2328"/>
-          <w:sz w:val="21"/>
-          <w:szCs w:val="21"/>
-        </w:rPr>
-      </w:pPr>
-      <w:r>
-        <w:rPr>
-          <w:rFonts w:ascii="Consolas" w:eastAsia="Times New Roman" w:hAnsi="Consolas" w:cs="Courier New"/>
+          <w:rFonts w:ascii="Consolas" w:hAnsi="Consolas" w:eastAsia="Times New Roman" w:cs="Courier New"/>
+          <w:color w:val="1F2328"/>
+          <w:sz w:val="21"/>
+          <w:szCs w:val="21"/>
+        </w:rPr>
+      </w:pPr>
+      <w:r>
+        <w:rPr>
+          <w:rFonts w:ascii="Consolas" w:hAnsi="Consolas" w:eastAsia="Times New Roman" w:cs="Courier New"/>
           <w:color w:val="1F2328"/>
           <w:sz w:val="21"/>
           <w:szCs w:val="21"/>
@@ -42,7 +42,7 @@
       <w:proofErr w:type="spellStart"/>
       <w:r>
         <w:rPr>
-          <w:rFonts w:ascii="Consolas" w:eastAsia="Times New Roman" w:hAnsi="Consolas" w:cs="Courier New"/>
+          <w:rFonts w:ascii="Consolas" w:hAnsi="Consolas" w:eastAsia="Times New Roman" w:cs="Courier New"/>
           <w:color w:val="1F2328"/>
           <w:sz w:val="21"/>
           <w:szCs w:val="21"/>
@@ -54,15 +54,15 @@
     <w:p>
       <w:pPr>
         <w:rPr>
-          <w:rFonts w:ascii="Consolas" w:eastAsia="Times New Roman" w:hAnsi="Consolas" w:cs="Courier New"/>
-          <w:color w:val="1F2328"/>
-          <w:sz w:val="21"/>
-          <w:szCs w:val="21"/>
-        </w:rPr>
-      </w:pPr>
-      <w:r>
-        <w:rPr>
-          <w:rFonts w:ascii="Consolas" w:eastAsia="Times New Roman" w:hAnsi="Consolas" w:cs="Courier New"/>
+          <w:rFonts w:ascii="Consolas" w:hAnsi="Consolas" w:eastAsia="Times New Roman" w:cs="Courier New"/>
+          <w:color w:val="1F2328"/>
+          <w:sz w:val="21"/>
+          <w:szCs w:val="21"/>
+        </w:rPr>
+      </w:pPr>
+      <w:r>
+        <w:rPr>
+          <w:rFonts w:ascii="Consolas" w:hAnsi="Consolas" w:eastAsia="Times New Roman" w:cs="Courier New"/>
           <w:color w:val="1F2328"/>
           <w:sz w:val="21"/>
           <w:szCs w:val="21"/>
@@ -72,7 +72,7 @@
       <w:proofErr w:type="spellStart"/>
       <w:r>
         <w:rPr>
-          <w:rFonts w:ascii="Consolas" w:eastAsia="Times New Roman" w:hAnsi="Consolas" w:cs="Courier New"/>
+          <w:rFonts w:ascii="Consolas" w:hAnsi="Consolas" w:eastAsia="Times New Roman" w:cs="Courier New"/>
           <w:color w:val="1F2328"/>
           <w:sz w:val="21"/>
           <w:szCs w:val="21"/>
@@ -84,15 +84,15 @@
     <w:p>
       <w:pPr>
         <w:rPr>
-          <w:rFonts w:ascii="Consolas" w:eastAsia="Times New Roman" w:hAnsi="Consolas" w:cs="Courier New"/>
-          <w:color w:val="1F2328"/>
-          <w:sz w:val="21"/>
-          <w:szCs w:val="21"/>
-        </w:rPr>
-      </w:pPr>
-      <w:r>
-        <w:rPr>
-          <w:rFonts w:ascii="Consolas" w:eastAsia="Times New Roman" w:hAnsi="Consolas" w:cs="Courier New"/>
+          <w:rFonts w:ascii="Consolas" w:hAnsi="Consolas" w:eastAsia="Times New Roman" w:cs="Courier New"/>
+          <w:color w:val="1F2328"/>
+          <w:sz w:val="21"/>
+          <w:szCs w:val="21"/>
+        </w:rPr>
+      </w:pPr>
+      <w:r>
+        <w:rPr>
+          <w:rFonts w:ascii="Consolas" w:hAnsi="Consolas" w:eastAsia="Times New Roman" w:cs="Courier New"/>
           <w:color w:val="1F2328"/>
           <w:sz w:val="21"/>
           <w:szCs w:val="21"/>
@@ -103,25 +103,25 @@
     <w:p>
       <w:pPr>
         <w:rPr>
-          <w:rFonts w:ascii="Consolas" w:eastAsia="Times New Roman" w:hAnsi="Consolas" w:cs="Courier New"/>
-          <w:color w:val="1F2328"/>
-          <w:sz w:val="21"/>
-          <w:szCs w:val="21"/>
-        </w:rPr>
-      </w:pPr>
-    </w:p>
-    <w:p>
-      <w:pPr>
-        <w:rPr>
-          <w:rFonts w:ascii="Consolas" w:eastAsia="Times New Roman" w:hAnsi="Consolas" w:cs="Courier New"/>
-          <w:color w:val="1F2328"/>
-          <w:sz w:val="21"/>
-          <w:szCs w:val="21"/>
-        </w:rPr>
-      </w:pPr>
-      <w:r>
-        <w:rPr>
-          <w:rFonts w:ascii="Consolas" w:eastAsia="Times New Roman" w:hAnsi="Consolas" w:cs="Courier New"/>
+          <w:rFonts w:ascii="Consolas" w:hAnsi="Consolas" w:eastAsia="Times New Roman" w:cs="Courier New"/>
+          <w:color w:val="1F2328"/>
+          <w:sz w:val="21"/>
+          <w:szCs w:val="21"/>
+        </w:rPr>
+      </w:pPr>
+    </w:p>
+    <w:p>
+      <w:pPr>
+        <w:rPr>
+          <w:rFonts w:ascii="Consolas" w:hAnsi="Consolas" w:eastAsia="Times New Roman" w:cs="Courier New"/>
+          <w:color w:val="1F2328"/>
+          <w:sz w:val="21"/>
+          <w:szCs w:val="21"/>
+        </w:rPr>
+      </w:pPr>
+      <w:r>
+        <w:rPr>
+          <w:rFonts w:ascii="Consolas" w:hAnsi="Consolas" w:eastAsia="Times New Roman" w:cs="Courier New"/>
           <w:color w:val="1F2328"/>
           <w:sz w:val="21"/>
           <w:szCs w:val="21"/>
@@ -130,7 +130,7 @@
       </w:r>
       <w:r>
         <w:rPr>
-          <w:rFonts w:ascii="Consolas" w:eastAsia="Times New Roman" w:hAnsi="Consolas" w:cs="Courier New"/>
+          <w:rFonts w:ascii="Consolas" w:hAnsi="Consolas" w:eastAsia="Times New Roman" w:cs="Courier New"/>
           <w:color w:val="1F2328"/>
           <w:sz w:val="21"/>
           <w:szCs w:val="21"/>
@@ -139,7 +139,7 @@
       </w:r>
       <w:r>
         <w:rPr>
-          <w:rFonts w:ascii="Consolas" w:eastAsia="Times New Roman" w:hAnsi="Consolas" w:cs="Courier New"/>
+          <w:rFonts w:ascii="Consolas" w:hAnsi="Consolas" w:eastAsia="Times New Roman" w:cs="Courier New"/>
           <w:color w:val="1F2328"/>
           <w:sz w:val="21"/>
           <w:szCs w:val="21"/>
@@ -150,35 +150,35 @@
     <w:p>
       <w:pPr>
         <w:rPr>
-          <w:rFonts w:ascii="Consolas" w:eastAsia="Times New Roman" w:hAnsi="Consolas" w:cs="Courier New"/>
-          <w:color w:val="1F2328"/>
-          <w:sz w:val="21"/>
-          <w:szCs w:val="21"/>
-        </w:rPr>
-      </w:pPr>
-    </w:p>
-    <w:p>
-      <w:pPr>
-        <w:rPr>
-          <w:rFonts w:ascii="Consolas" w:eastAsia="Times New Roman" w:hAnsi="Consolas" w:cs="Courier New"/>
-          <w:color w:val="1F2328"/>
-          <w:sz w:val="21"/>
-          <w:szCs w:val="21"/>
-        </w:rPr>
-      </w:pPr>
-    </w:p>
-    <w:p>
-      <w:pPr>
-        <w:rPr>
-          <w:rFonts w:ascii="Consolas" w:eastAsia="Times New Roman" w:hAnsi="Consolas" w:cs="Courier New"/>
-          <w:color w:val="1F2328"/>
-          <w:sz w:val="21"/>
-          <w:szCs w:val="21"/>
-        </w:rPr>
-      </w:pPr>
-      <w:r>
-        <w:rPr>
-          <w:rFonts w:ascii="Consolas" w:eastAsia="Times New Roman" w:hAnsi="Consolas" w:cs="Courier New"/>
+          <w:rFonts w:ascii="Consolas" w:hAnsi="Consolas" w:eastAsia="Times New Roman" w:cs="Courier New"/>
+          <w:color w:val="1F2328"/>
+          <w:sz w:val="21"/>
+          <w:szCs w:val="21"/>
+        </w:rPr>
+      </w:pPr>
+    </w:p>
+    <w:p>
+      <w:pPr>
+        <w:rPr>
+          <w:rFonts w:ascii="Consolas" w:hAnsi="Consolas" w:eastAsia="Times New Roman" w:cs="Courier New"/>
+          <w:color w:val="1F2328"/>
+          <w:sz w:val="21"/>
+          <w:szCs w:val="21"/>
+        </w:rPr>
+      </w:pPr>
+    </w:p>
+    <w:p>
+      <w:pPr>
+        <w:rPr>
+          <w:rFonts w:ascii="Consolas" w:hAnsi="Consolas" w:eastAsia="Times New Roman" w:cs="Courier New"/>
+          <w:color w:val="1F2328"/>
+          <w:sz w:val="21"/>
+          <w:szCs w:val="21"/>
+        </w:rPr>
+      </w:pPr>
+      <w:r>
+        <w:rPr>
+          <w:rFonts w:ascii="Consolas" w:hAnsi="Consolas" w:eastAsia="Times New Roman" w:cs="Courier New"/>
           <w:color w:val="1F2328"/>
           <w:sz w:val="21"/>
           <w:szCs w:val="21"/>
@@ -189,25 +189,25 @@
     <w:p>
       <w:pPr>
         <w:rPr>
-          <w:rFonts w:ascii="Consolas" w:eastAsia="Times New Roman" w:hAnsi="Consolas" w:cs="Courier New"/>
-          <w:color w:val="1F2328"/>
-          <w:sz w:val="21"/>
-          <w:szCs w:val="21"/>
-        </w:rPr>
-      </w:pPr>
-    </w:p>
-    <w:p>
-      <w:pPr>
-        <w:rPr>
-          <w:rFonts w:ascii="Consolas" w:eastAsia="Times New Roman" w:hAnsi="Consolas" w:cs="Courier New"/>
-          <w:color w:val="1F2328"/>
-          <w:sz w:val="21"/>
-          <w:szCs w:val="21"/>
-        </w:rPr>
-      </w:pPr>
-      <w:r>
-        <w:rPr>
-          <w:rFonts w:ascii="Consolas" w:eastAsia="Times New Roman" w:hAnsi="Consolas" w:cs="Courier New"/>
+          <w:rFonts w:ascii="Consolas" w:hAnsi="Consolas" w:eastAsia="Times New Roman" w:cs="Courier New"/>
+          <w:color w:val="1F2328"/>
+          <w:sz w:val="21"/>
+          <w:szCs w:val="21"/>
+        </w:rPr>
+      </w:pPr>
+    </w:p>
+    <w:p>
+      <w:pPr>
+        <w:rPr>
+          <w:rFonts w:ascii="Consolas" w:hAnsi="Consolas" w:eastAsia="Times New Roman" w:cs="Courier New"/>
+          <w:color w:val="1F2328"/>
+          <w:sz w:val="21"/>
+          <w:szCs w:val="21"/>
+        </w:rPr>
+      </w:pPr>
+      <w:r>
+        <w:rPr>
+          <w:rFonts w:ascii="Consolas" w:hAnsi="Consolas" w:eastAsia="Times New Roman" w:cs="Courier New"/>
           <w:color w:val="1F2328"/>
           <w:sz w:val="21"/>
           <w:szCs w:val="21"/>
@@ -218,25 +218,25 @@
     <w:p>
       <w:pPr>
         <w:rPr>
-          <w:rFonts w:ascii="Consolas" w:eastAsia="Times New Roman" w:hAnsi="Consolas" w:cs="Courier New"/>
-          <w:color w:val="1F2328"/>
-          <w:sz w:val="21"/>
-          <w:szCs w:val="21"/>
-        </w:rPr>
-      </w:pPr>
-    </w:p>
-    <w:p>
-      <w:pPr>
-        <w:rPr>
-          <w:rFonts w:ascii="Consolas" w:eastAsia="Times New Roman" w:hAnsi="Consolas" w:cs="Courier New"/>
-          <w:color w:val="1F2328"/>
-          <w:sz w:val="21"/>
-          <w:szCs w:val="21"/>
-        </w:rPr>
-      </w:pPr>
-      <w:r>
-        <w:rPr>
-          <w:rFonts w:ascii="Consolas" w:eastAsia="Times New Roman" w:hAnsi="Consolas" w:cs="Courier New"/>
+          <w:rFonts w:ascii="Consolas" w:hAnsi="Consolas" w:eastAsia="Times New Roman" w:cs="Courier New"/>
+          <w:color w:val="1F2328"/>
+          <w:sz w:val="21"/>
+          <w:szCs w:val="21"/>
+        </w:rPr>
+      </w:pPr>
+    </w:p>
+    <w:p>
+      <w:pPr>
+        <w:rPr>
+          <w:rFonts w:ascii="Consolas" w:hAnsi="Consolas" w:eastAsia="Times New Roman" w:cs="Courier New"/>
+          <w:color w:val="1F2328"/>
+          <w:sz w:val="21"/>
+          <w:szCs w:val="21"/>
+        </w:rPr>
+      </w:pPr>
+      <w:r>
+        <w:rPr>
+          <w:rFonts w:ascii="Consolas" w:hAnsi="Consolas" w:eastAsia="Times New Roman" w:cs="Courier New"/>
           <w:color w:val="1F2328"/>
           <w:sz w:val="21"/>
           <w:szCs w:val="21"/>
@@ -247,25 +247,25 @@
     <w:p>
       <w:pPr>
         <w:rPr>
-          <w:rFonts w:ascii="Consolas" w:eastAsia="Times New Roman" w:hAnsi="Consolas" w:cs="Courier New"/>
-          <w:color w:val="1F2328"/>
-          <w:sz w:val="21"/>
-          <w:szCs w:val="21"/>
-        </w:rPr>
-      </w:pPr>
-    </w:p>
-    <w:p>
-      <w:pPr>
-        <w:rPr>
-          <w:rFonts w:ascii="Consolas" w:eastAsia="Times New Roman" w:hAnsi="Consolas" w:cs="Courier New"/>
-          <w:color w:val="1F2328"/>
-          <w:sz w:val="21"/>
-          <w:szCs w:val="21"/>
-        </w:rPr>
-      </w:pPr>
-      <w:r>
-        <w:rPr>
-          <w:rFonts w:ascii="Consolas" w:eastAsia="Times New Roman" w:hAnsi="Consolas" w:cs="Courier New"/>
+          <w:rFonts w:ascii="Consolas" w:hAnsi="Consolas" w:eastAsia="Times New Roman" w:cs="Courier New"/>
+          <w:color w:val="1F2328"/>
+          <w:sz w:val="21"/>
+          <w:szCs w:val="21"/>
+        </w:rPr>
+      </w:pPr>
+    </w:p>
+    <w:p>
+      <w:pPr>
+        <w:rPr>
+          <w:rFonts w:ascii="Consolas" w:hAnsi="Consolas" w:eastAsia="Times New Roman" w:cs="Courier New"/>
+          <w:color w:val="1F2328"/>
+          <w:sz w:val="21"/>
+          <w:szCs w:val="21"/>
+        </w:rPr>
+      </w:pPr>
+      <w:r>
+        <w:rPr>
+          <w:rFonts w:ascii="Consolas" w:hAnsi="Consolas" w:eastAsia="Times New Roman" w:cs="Courier New"/>
           <w:color w:val="1F2328"/>
           <w:sz w:val="21"/>
           <w:szCs w:val="21"/>
@@ -276,25 +276,25 @@
     <w:p>
       <w:pPr>
         <w:rPr>
-          <w:rFonts w:ascii="Consolas" w:eastAsia="Times New Roman" w:hAnsi="Consolas" w:cs="Courier New"/>
-          <w:color w:val="1F2328"/>
-          <w:sz w:val="21"/>
-          <w:szCs w:val="21"/>
-        </w:rPr>
-      </w:pPr>
-    </w:p>
-    <w:p>
-      <w:pPr>
-        <w:rPr>
-          <w:rFonts w:ascii="Consolas" w:eastAsia="Times New Roman" w:hAnsi="Consolas" w:cs="Courier New"/>
-          <w:color w:val="1F2328"/>
-          <w:sz w:val="21"/>
-          <w:szCs w:val="21"/>
-        </w:rPr>
-      </w:pPr>
-      <w:r>
-        <w:rPr>
-          <w:rFonts w:ascii="Consolas" w:eastAsia="Times New Roman" w:hAnsi="Consolas" w:cs="Courier New"/>
+          <w:rFonts w:ascii="Consolas" w:hAnsi="Consolas" w:eastAsia="Times New Roman" w:cs="Courier New"/>
+          <w:color w:val="1F2328"/>
+          <w:sz w:val="21"/>
+          <w:szCs w:val="21"/>
+        </w:rPr>
+      </w:pPr>
+    </w:p>
+    <w:p>
+      <w:pPr>
+        <w:rPr>
+          <w:rFonts w:ascii="Consolas" w:hAnsi="Consolas" w:eastAsia="Times New Roman" w:cs="Courier New"/>
+          <w:color w:val="1F2328"/>
+          <w:sz w:val="21"/>
+          <w:szCs w:val="21"/>
+        </w:rPr>
+      </w:pPr>
+      <w:r>
+        <w:rPr>
+          <w:rFonts w:ascii="Consolas" w:hAnsi="Consolas" w:eastAsia="Times New Roman" w:cs="Courier New"/>
           <w:color w:val="1F2328"/>
           <w:sz w:val="21"/>
           <w:szCs w:val="21"/>
@@ -302,8 +302,39 @@
         <w:t>I am pushing again</w:t>
       </w:r>
     </w:p>
+    <w:p>
+      <w:pPr>
+        <w:pStyle w:val="Normal"/>
+        <w:rPr>
+          <w:rFonts w:ascii="Consolas" w:hAnsi="Consolas" w:eastAsia="Times New Roman" w:cs="Courier New"/>
+          <w:color w:val="1F2328"/>
+          <w:sz w:val="21"/>
+          <w:szCs w:val="21"/>
+        </w:rPr>
+      </w:pPr>
+    </w:p>
+    <w:p>
+      <w:pPr>
+        <w:pStyle w:val="Normal"/>
+        <w:rPr>
+          <w:rFonts w:ascii="Consolas" w:hAnsi="Consolas" w:eastAsia="Times New Roman" w:cs="Courier New"/>
+          <w:color w:val="1F2328"/>
+          <w:sz w:val="21"/>
+          <w:szCs w:val="21"/>
+        </w:rPr>
+      </w:pPr>
+      <w:r>
+        <w:rPr>
+          <w:rFonts w:ascii="Consolas" w:hAnsi="Consolas" w:eastAsia="Times New Roman" w:cs="Courier New"/>
+          <w:color w:val="1F2328"/>
+          <w:sz w:val="21"/>
+          <w:szCs w:val="21"/>
+        </w:rPr>
+        <w:t>Push part 2 Test plan stuff</w:t>
+      </w:r>
+    </w:p>
     <w:sectPr>
-      <w:pgSz w:w="12240" w:h="15840"/>
+      <w:pgSz w:w="12240" w:h="15840" w:orient="portrait"/>
       <w:pgMar w:top="1440" w:right="1440" w:bottom="1440" w:left="1440" w:header="720" w:footer="720" w:gutter="0"/>
       <w:cols w:space="720"/>
       <w:docGrid w:linePitch="360"/>
@@ -317,7 +348,7 @@
   <w:docDefaults>
     <w:rPrDefault>
       <w:rPr>
-        <w:rFonts w:asciiTheme="minorHAnsi" w:eastAsiaTheme="minorEastAsia" w:hAnsiTheme="minorHAnsi" w:cstheme="minorBidi"/>
+        <w:rFonts w:asciiTheme="minorHAnsi" w:hAnsiTheme="minorHAnsi" w:eastAsiaTheme="minorEastAsia" w:cstheme="minorBidi"/>
         <w:sz w:val="22"/>
         <w:szCs w:val="22"/>
         <w:lang w:val="en-US" w:eastAsia="zh-CN" w:bidi="ar-SA"/>
@@ -332,14 +363,14 @@
   <w:latentStyles w:defLockedState="0" w:defUIPriority="99" w:defSemiHidden="0" w:defUnhideWhenUsed="0" w:defQFormat="0" w:count="376">
     <w:lsdException w:name="Normal" w:uiPriority="0" w:qFormat="1"/>
     <w:lsdException w:name="heading 1" w:uiPriority="9" w:qFormat="1"/>
-    <w:lsdException w:name="heading 2" w:semiHidden="1" w:uiPriority="9" w:unhideWhenUsed="1" w:qFormat="1"/>
-    <w:lsdException w:name="heading 3" w:semiHidden="1" w:uiPriority="9" w:unhideWhenUsed="1" w:qFormat="1"/>
-    <w:lsdException w:name="heading 4" w:semiHidden="1" w:uiPriority="9" w:unhideWhenUsed="1" w:qFormat="1"/>
-    <w:lsdException w:name="heading 5" w:semiHidden="1" w:uiPriority="9" w:unhideWhenUsed="1" w:qFormat="1"/>
-    <w:lsdException w:name="heading 6" w:semiHidden="1" w:uiPriority="9" w:unhideWhenUsed="1" w:qFormat="1"/>
-    <w:lsdException w:name="heading 7" w:semiHidden="1" w:uiPriority="9" w:unhideWhenUsed="1" w:qFormat="1"/>
-    <w:lsdException w:name="heading 8" w:semiHidden="1" w:uiPriority="9" w:unhideWhenUsed="1" w:qFormat="1"/>
-    <w:lsdException w:name="heading 9" w:semiHidden="1" w:uiPriority="9" w:unhideWhenUsed="1" w:qFormat="1"/>
+    <w:lsdException w:name="heading 2" w:uiPriority="9" w:semiHidden="1" w:unhideWhenUsed="1" w:qFormat="1"/>
+    <w:lsdException w:name="heading 3" w:uiPriority="9" w:semiHidden="1" w:unhideWhenUsed="1" w:qFormat="1"/>
+    <w:lsdException w:name="heading 4" w:uiPriority="9" w:semiHidden="1" w:unhideWhenUsed="1" w:qFormat="1"/>
+    <w:lsdException w:name="heading 5" w:uiPriority="9" w:semiHidden="1" w:unhideWhenUsed="1" w:qFormat="1"/>
+    <w:lsdException w:name="heading 6" w:uiPriority="9" w:semiHidden="1" w:unhideWhenUsed="1" w:qFormat="1"/>
+    <w:lsdException w:name="heading 7" w:uiPriority="9" w:semiHidden="1" w:unhideWhenUsed="1" w:qFormat="1"/>
+    <w:lsdException w:name="heading 8" w:uiPriority="9" w:semiHidden="1" w:unhideWhenUsed="1" w:qFormat="1"/>
+    <w:lsdException w:name="heading 9" w:uiPriority="9" w:semiHidden="1" w:unhideWhenUsed="1" w:qFormat="1"/>
     <w:lsdException w:name="index 1" w:semiHidden="1" w:unhideWhenUsed="1"/>
     <w:lsdException w:name="index 2" w:semiHidden="1" w:unhideWhenUsed="1"/>
     <w:lsdException w:name="index 3" w:semiHidden="1" w:unhideWhenUsed="1"/>
@@ -349,22 +380,22 @@
     <w:lsdException w:name="index 7" w:semiHidden="1" w:unhideWhenUsed="1"/>
     <w:lsdException w:name="index 8" w:semiHidden="1" w:unhideWhenUsed="1"/>
     <w:lsdException w:name="index 9" w:semiHidden="1" w:unhideWhenUsed="1"/>
-    <w:lsdException w:name="toc 1" w:semiHidden="1" w:uiPriority="39" w:unhideWhenUsed="1"/>
-    <w:lsdException w:name="toc 2" w:semiHidden="1" w:uiPriority="39" w:unhideWhenUsed="1"/>
-    <w:lsdException w:name="toc 3" w:semiHidden="1" w:uiPriority="39" w:unhideWhenUsed="1"/>
-    <w:lsdException w:name="toc 4" w:semiHidden="1" w:uiPriority="39" w:unhideWhenUsed="1"/>
-    <w:lsdException w:name="toc 5" w:semiHidden="1" w:uiPriority="39" w:unhideWhenUsed="1"/>
-    <w:lsdException w:name="toc 6" w:semiHidden="1" w:uiPriority="39" w:unhideWhenUsed="1"/>
-    <w:lsdException w:name="toc 7" w:semiHidden="1" w:uiPriority="39" w:unhideWhenUsed="1"/>
-    <w:lsdException w:name="toc 8" w:semiHidden="1" w:uiPriority="39" w:unhideWhenUsed="1"/>
-    <w:lsdException w:name="toc 9" w:semiHidden="1" w:uiPriority="39" w:unhideWhenUsed="1"/>
+    <w:lsdException w:name="toc 1" w:uiPriority="39" w:semiHidden="1" w:unhideWhenUsed="1"/>
+    <w:lsdException w:name="toc 2" w:uiPriority="39" w:semiHidden="1" w:unhideWhenUsed="1"/>
+    <w:lsdException w:name="toc 3" w:uiPriority="39" w:semiHidden="1" w:unhideWhenUsed="1"/>
+    <w:lsdException w:name="toc 4" w:uiPriority="39" w:semiHidden="1" w:unhideWhenUsed="1"/>
+    <w:lsdException w:name="toc 5" w:uiPriority="39" w:semiHidden="1" w:unhideWhenUsed="1"/>
+    <w:lsdException w:name="toc 6" w:uiPriority="39" w:semiHidden="1" w:unhideWhenUsed="1"/>
+    <w:lsdException w:name="toc 7" w:uiPriority="39" w:semiHidden="1" w:unhideWhenUsed="1"/>
+    <w:lsdException w:name="toc 8" w:uiPriority="39" w:semiHidden="1" w:unhideWhenUsed="1"/>
+    <w:lsdException w:name="toc 9" w:uiPriority="39" w:semiHidden="1" w:unhideWhenUsed="1"/>
     <w:lsdException w:name="Normal Indent" w:semiHidden="1" w:unhideWhenUsed="1"/>
     <w:lsdException w:name="footnote text" w:semiHidden="1" w:unhideWhenUsed="1"/>
     <w:lsdException w:name="annotation text" w:semiHidden="1" w:unhideWhenUsed="1"/>
     <w:lsdException w:name="header" w:semiHidden="1" w:unhideWhenUsed="1"/>
     <w:lsdException w:name="footer" w:semiHidden="1" w:unhideWhenUsed="1"/>
     <w:lsdException w:name="index heading" w:semiHidden="1" w:unhideWhenUsed="1"/>
-    <w:lsdException w:name="caption" w:semiHidden="1" w:uiPriority="35" w:unhideWhenUsed="1" w:qFormat="1"/>
+    <w:lsdException w:name="caption" w:uiPriority="35" w:semiHidden="1" w:unhideWhenUsed="1" w:qFormat="1"/>
     <w:lsdException w:name="table of figures" w:semiHidden="1" w:unhideWhenUsed="1"/>
     <w:lsdException w:name="envelope address" w:semiHidden="1" w:unhideWhenUsed="1"/>
     <w:lsdException w:name="envelope return" w:semiHidden="1" w:unhideWhenUsed="1"/>
@@ -395,7 +426,7 @@
     <w:lsdException w:name="Title" w:uiPriority="10" w:qFormat="1"/>
     <w:lsdException w:name="Closing" w:semiHidden="1" w:unhideWhenUsed="1"/>
     <w:lsdException w:name="Signature" w:semiHidden="1" w:unhideWhenUsed="1"/>
-    <w:lsdException w:name="Default Paragraph Font" w:semiHidden="1" w:uiPriority="1" w:unhideWhenUsed="1"/>
+    <w:lsdException w:name="Default Paragraph Font" w:uiPriority="1" w:semiHidden="1" w:unhideWhenUsed="1"/>
     <w:lsdException w:name="Body Text" w:semiHidden="1" w:unhideWhenUsed="1"/>
     <w:lsdException w:name="Body Text Indent" w:semiHidden="1" w:unhideWhenUsed="1"/>
     <w:lsdException w:name="List Continue" w:semiHidden="1" w:unhideWhenUsed="1"/>
@@ -595,8 +626,8 @@
     <w:lsdException w:name="Subtle Reference" w:uiPriority="31" w:qFormat="1"/>
     <w:lsdException w:name="Intense Reference" w:uiPriority="32" w:qFormat="1"/>
     <w:lsdException w:name="Book Title" w:uiPriority="33" w:qFormat="1"/>
-    <w:lsdException w:name="Bibliography" w:semiHidden="1" w:uiPriority="37" w:unhideWhenUsed="1"/>
-    <w:lsdException w:name="TOC Heading" w:semiHidden="1" w:uiPriority="39" w:unhideWhenUsed="1" w:qFormat="1"/>
+    <w:lsdException w:name="Bibliography" w:uiPriority="37" w:semiHidden="1" w:unhideWhenUsed="1"/>
+    <w:lsdException w:name="TOC Heading" w:uiPriority="39" w:semiHidden="1" w:unhideWhenUsed="1" w:qFormat="1"/>
     <w:lsdException w:name="Plain Table 1" w:uiPriority="41"/>
     <w:lsdException w:name="Plain Table 2" w:uiPriority="42"/>
     <w:lsdException w:name="Plain Table 3" w:uiPriority="43"/>
@@ -707,17 +738,17 @@
     <w:lsdException w:name="Unresolved Mention" w:semiHidden="1" w:unhideWhenUsed="1"/>
     <w:lsdException w:name="Smart Link" w:semiHidden="1" w:unhideWhenUsed="1"/>
   </w:latentStyles>
-  <w:style w:type="paragraph" w:default="1" w:styleId="Normal">
+  <w:style w:type="paragraph" w:styleId="Normal" w:default="1">
     <w:name w:val="Normal"/>
     <w:qFormat/>
   </w:style>
-  <w:style w:type="character" w:default="1" w:styleId="DefaultParagraphFont">
+  <w:style w:type="character" w:styleId="DefaultParagraphFont" w:default="1">
     <w:name w:val="Default Paragraph Font"/>
     <w:uiPriority w:val="1"/>
     <w:semiHidden/>
     <w:unhideWhenUsed/>
   </w:style>
-  <w:style w:type="table" w:default="1" w:styleId="TableNormal">
+  <w:style w:type="table" w:styleId="TableNormal" w:default="1">
     <w:name w:val="Normal Table"/>
     <w:uiPriority w:val="99"/>
     <w:semiHidden/>
@@ -732,7 +763,7 @@
       </w:tblCellMar>
     </w:tblPr>
   </w:style>
-  <w:style w:type="numbering" w:default="1" w:styleId="NoList">
+  <w:style w:type="numbering" w:styleId="NoList" w:default="1">
     <w:name w:val="No List"/>
     <w:uiPriority w:val="99"/>
     <w:semiHidden/>
@@ -768,12 +799,12 @@
       <w:spacing w:after="0" w:line="240" w:lineRule="auto"/>
     </w:pPr>
     <w:rPr>
-      <w:rFonts w:ascii="Courier New" w:eastAsia="Times New Roman" w:hAnsi="Courier New" w:cs="Courier New"/>
+      <w:rFonts w:ascii="Courier New" w:hAnsi="Courier New" w:eastAsia="Times New Roman" w:cs="Courier New"/>
       <w:sz w:val="20"/>
       <w:szCs w:val="20"/>
     </w:rPr>
   </w:style>
-  <w:style w:type="character" w:customStyle="1" w:styleId="HTMLPreformattedChar">
+  <w:style w:type="character" w:styleId="HTMLPreformattedChar" w:customStyle="1">
     <w:name w:val="HTML Preformatted Char"/>
     <w:basedOn w:val="DefaultParagraphFont"/>
     <w:link w:val="HTMLPreformatted"/>
@@ -781,12 +812,12 @@
     <w:semiHidden/>
     <w:rsid w:val="00815C82"/>
     <w:rPr>
-      <w:rFonts w:ascii="Courier New" w:eastAsia="Times New Roman" w:hAnsi="Courier New" w:cs="Courier New"/>
+      <w:rFonts w:ascii="Courier New" w:hAnsi="Courier New" w:eastAsia="Times New Roman" w:cs="Courier New"/>
       <w:sz w:val="20"/>
       <w:szCs w:val="20"/>
     </w:rPr>
   </w:style>
-  <w:style w:type="character" w:customStyle="1" w:styleId="user-select-contain">
+  <w:style w:type="character" w:styleId="user-select-contain" w:customStyle="1">
     <w:name w:val="user-select-contain"/>
     <w:basedOn w:val="DefaultParagraphFont"/>
     <w:rsid w:val="00815C82"/>

</xml_diff>